<commit_message>
more types of cells analysed
</commit_message>
<xml_diff>
--- a/analysis.docx
+++ b/analysis.docx
@@ -4905,12 +4905,1030 @@
     </w:p>
     <w:p>
       <w:pPr>
+        <w:pStyle w:val="Normal"/>
+        <w:rPr/>
+      </w:pPr>
+      <w:r>
+        <w:rPr/>
+        <w:drawing>
+          <wp:anchor behindDoc="0" distT="0" distB="0" distL="0" distR="0" simplePos="0" locked="0" layoutInCell="1" allowOverlap="1" relativeHeight="23">
+            <wp:simplePos x="0" y="0"/>
+            <wp:positionH relativeFrom="column">
+              <wp:posOffset>0</wp:posOffset>
+            </wp:positionH>
+            <wp:positionV relativeFrom="paragraph">
+              <wp:posOffset>-9525</wp:posOffset>
+            </wp:positionV>
+            <wp:extent cx="6120130" cy="4770120"/>
+            <wp:effectExtent l="0" t="0" r="0" b="0"/>
+            <wp:wrapSquare wrapText="largest"/>
+            <wp:docPr id="22" name="Image7" descr=""/>
+            <wp:cNvGraphicFramePr>
+              <a:graphicFrameLocks xmlns:a="http://schemas.openxmlformats.org/drawingml/2006/main" noChangeAspect="1"/>
+            </wp:cNvGraphicFramePr>
+            <a:graphic xmlns:a="http://schemas.openxmlformats.org/drawingml/2006/main">
+              <a:graphicData uri="http://schemas.openxmlformats.org/drawingml/2006/picture">
+                <pic:pic xmlns:pic="http://schemas.openxmlformats.org/drawingml/2006/picture">
+                  <pic:nvPicPr>
+                    <pic:cNvPr id="22" name="Image7" descr=""/>
+                    <pic:cNvPicPr>
+                      <a:picLocks noChangeAspect="1" noChangeArrowheads="1"/>
+                    </pic:cNvPicPr>
+                  </pic:nvPicPr>
+                  <pic:blipFill>
+                    <a:blip r:embed="rId23"/>
+                    <a:stretch>
+                      <a:fillRect/>
+                    </a:stretch>
+                  </pic:blipFill>
+                  <pic:spPr bwMode="auto">
+                    <a:xfrm>
+                      <a:off x="0" y="0"/>
+                      <a:ext cx="6120130" cy="4770120"/>
+                    </a:xfrm>
+                    <a:prstGeom prst="rect">
+                      <a:avLst/>
+                    </a:prstGeom>
+                  </pic:spPr>
+                </pic:pic>
+              </a:graphicData>
+            </a:graphic>
+          </wp:anchor>
+        </w:drawing>
+      </w:r>
+    </w:p>
+    <w:p>
+      <w:pPr>
+        <w:pStyle w:val="Normal"/>
+        <w:rPr/>
+      </w:pPr>
+      <w:r>
+        <w:rPr/>
+      </w:r>
+    </w:p>
+    <w:p>
+      <w:pPr>
+        <w:pStyle w:val="Normal"/>
+        <w:rPr/>
+      </w:pPr>
+      <w:r>
+        <w:rPr/>
+        <w:t>This data is very similar to the first one:</w:t>
+      </w:r>
+    </w:p>
+    <w:p>
+      <w:pPr>
+        <w:pStyle w:val="Normal"/>
+        <w:rPr/>
+      </w:pPr>
+      <w:r>
+        <w:rPr/>
+      </w:r>
+    </w:p>
+    <w:p>
+      <w:pPr>
+        <w:pStyle w:val="Normal"/>
+        <w:rPr/>
+      </w:pPr>
+      <w:r>
+        <w:rPr/>
+        <w:drawing>
+          <wp:anchor behindDoc="0" distT="0" distB="0" distL="0" distR="0" simplePos="0" locked="0" layoutInCell="1" allowOverlap="1" relativeHeight="24">
+            <wp:simplePos x="0" y="0"/>
+            <wp:positionH relativeFrom="column">
+              <wp:align>center</wp:align>
+            </wp:positionH>
+            <wp:positionV relativeFrom="paragraph">
+              <wp:posOffset>635</wp:posOffset>
+            </wp:positionV>
+            <wp:extent cx="5108575" cy="2332990"/>
+            <wp:effectExtent l="0" t="0" r="0" b="0"/>
+            <wp:wrapSquare wrapText="largest"/>
+            <wp:docPr id="23" name="Image8" descr=""/>
+            <wp:cNvGraphicFramePr>
+              <a:graphicFrameLocks xmlns:a="http://schemas.openxmlformats.org/drawingml/2006/main" noChangeAspect="1"/>
+            </wp:cNvGraphicFramePr>
+            <a:graphic xmlns:a="http://schemas.openxmlformats.org/drawingml/2006/main">
+              <a:graphicData uri="http://schemas.openxmlformats.org/drawingml/2006/picture">
+                <pic:pic xmlns:pic="http://schemas.openxmlformats.org/drawingml/2006/picture">
+                  <pic:nvPicPr>
+                    <pic:cNvPr id="23" name="Image8" descr=""/>
+                    <pic:cNvPicPr>
+                      <a:picLocks noChangeAspect="1" noChangeArrowheads="1"/>
+                    </pic:cNvPicPr>
+                  </pic:nvPicPr>
+                  <pic:blipFill>
+                    <a:blip r:embed="rId24"/>
+                    <a:stretch>
+                      <a:fillRect/>
+                    </a:stretch>
+                  </pic:blipFill>
+                  <pic:spPr bwMode="auto">
+                    <a:xfrm>
+                      <a:off x="0" y="0"/>
+                      <a:ext cx="5108575" cy="2332990"/>
+                    </a:xfrm>
+                    <a:prstGeom prst="rect">
+                      <a:avLst/>
+                    </a:prstGeom>
+                  </pic:spPr>
+                </pic:pic>
+              </a:graphicData>
+            </a:graphic>
+          </wp:anchor>
+        </w:drawing>
+      </w:r>
+    </w:p>
+    <w:p>
+      <w:pPr>
+        <w:pStyle w:val="Normal"/>
+        <w:rPr/>
+      </w:pPr>
+      <w:r>
+        <w:rPr/>
+      </w:r>
+    </w:p>
+    <w:p>
+      <w:pPr>
+        <w:pStyle w:val="Normal"/>
+        <w:rPr/>
+      </w:pPr>
+      <w:r>
+        <w:rPr/>
+      </w:r>
+    </w:p>
+    <w:p>
+      <w:pPr>
+        <w:pStyle w:val="Normal"/>
+        <w:rPr/>
+      </w:pPr>
+      <w:r>
+        <w:rPr/>
+      </w:r>
+    </w:p>
+    <w:p>
+      <w:pPr>
+        <w:pStyle w:val="Normal"/>
+        <w:rPr/>
+      </w:pPr>
+      <w:r>
+        <w:rPr/>
+      </w:r>
+    </w:p>
+    <w:p>
+      <w:pPr>
+        <w:pStyle w:val="Normal"/>
+        <w:rPr/>
+      </w:pPr>
+      <w:r>
+        <w:rPr/>
+      </w:r>
+    </w:p>
+    <w:p>
+      <w:pPr>
+        <w:pStyle w:val="Normal"/>
+        <w:rPr/>
+      </w:pPr>
+      <w:r>
+        <w:rPr/>
+      </w:r>
+    </w:p>
+    <w:p>
+      <w:pPr>
+        <w:pStyle w:val="Normal"/>
+        <w:rPr/>
+      </w:pPr>
+      <w:r>
+        <w:rPr/>
+      </w:r>
+    </w:p>
+    <w:p>
+      <w:pPr>
+        <w:pStyle w:val="Normal"/>
+        <w:rPr/>
+      </w:pPr>
+      <w:r>
+        <w:rPr/>
+      </w:r>
+    </w:p>
+    <w:p>
+      <w:pPr>
+        <w:pStyle w:val="Normal"/>
+        <w:rPr/>
+      </w:pPr>
+      <w:r>
+        <w:rPr/>
+      </w:r>
+    </w:p>
+    <w:p>
+      <w:pPr>
+        <w:pStyle w:val="Normal"/>
+        <w:rPr/>
+      </w:pPr>
+      <w:r>
+        <w:rPr/>
+      </w:r>
+    </w:p>
+    <w:p>
+      <w:pPr>
+        <w:pStyle w:val="Normal"/>
+        <w:rPr/>
+      </w:pPr>
+      <w:r>
+        <w:rPr/>
+      </w:r>
+    </w:p>
+    <w:p>
+      <w:pPr>
+        <w:pStyle w:val="Normal"/>
+        <w:rPr/>
+      </w:pPr>
+      <w:r>
+        <w:rPr/>
+      </w:r>
+    </w:p>
+    <w:p>
+      <w:pPr>
+        <w:pStyle w:val="Normal"/>
+        <w:rPr/>
+      </w:pPr>
+      <w:r>
+        <w:rPr/>
+      </w:r>
+    </w:p>
+    <w:p>
+      <w:pPr>
+        <w:pStyle w:val="Normal"/>
+        <w:rPr/>
+      </w:pPr>
+      <w:r>
+        <w:rPr/>
+        <w:t>16 observations for WT mice</w:t>
+      </w:r>
+    </w:p>
+    <w:p>
+      <w:pPr>
+        <w:pStyle w:val="Normal"/>
+        <w:rPr/>
+      </w:pPr>
+      <w:r>
+        <w:rPr/>
+        <w:t>23 observations for Pound mice</w:t>
+      </w:r>
+    </w:p>
+    <w:p>
+      <w:pPr>
+        <w:pStyle w:val="Normal"/>
+        <w:rPr/>
+      </w:pPr>
+      <w:r>
+        <w:rPr/>
+      </w:r>
+    </w:p>
+    <w:p>
+      <w:pPr>
+        <w:pStyle w:val="Normal"/>
+        <w:rPr/>
+      </w:pPr>
+      <w:r>
+        <w:rPr/>
+        <w:drawing>
+          <wp:anchor behindDoc="0" distT="0" distB="0" distL="0" distR="0" simplePos="0" locked="0" layoutInCell="1" allowOverlap="1" relativeHeight="25">
+            <wp:simplePos x="0" y="0"/>
+            <wp:positionH relativeFrom="column">
+              <wp:posOffset>74295</wp:posOffset>
+            </wp:positionH>
+            <wp:positionV relativeFrom="paragraph">
+              <wp:posOffset>635</wp:posOffset>
+            </wp:positionV>
+            <wp:extent cx="5972175" cy="2152650"/>
+            <wp:effectExtent l="0" t="0" r="0" b="0"/>
+            <wp:wrapSquare wrapText="largest"/>
+            <wp:docPr id="24" name="Image10" descr=""/>
+            <wp:cNvGraphicFramePr>
+              <a:graphicFrameLocks xmlns:a="http://schemas.openxmlformats.org/drawingml/2006/main" noChangeAspect="1"/>
+            </wp:cNvGraphicFramePr>
+            <a:graphic xmlns:a="http://schemas.openxmlformats.org/drawingml/2006/main">
+              <a:graphicData uri="http://schemas.openxmlformats.org/drawingml/2006/picture">
+                <pic:pic xmlns:pic="http://schemas.openxmlformats.org/drawingml/2006/picture">
+                  <pic:nvPicPr>
+                    <pic:cNvPr id="24" name="Image10" descr=""/>
+                    <pic:cNvPicPr>
+                      <a:picLocks noChangeAspect="1" noChangeArrowheads="1"/>
+                    </pic:cNvPicPr>
+                  </pic:nvPicPr>
+                  <pic:blipFill>
+                    <a:blip r:embed="rId25"/>
+                    <a:stretch>
+                      <a:fillRect/>
+                    </a:stretch>
+                  </pic:blipFill>
+                  <pic:spPr bwMode="auto">
+                    <a:xfrm>
+                      <a:off x="0" y="0"/>
+                      <a:ext cx="5972175" cy="2152650"/>
+                    </a:xfrm>
+                    <a:prstGeom prst="rect">
+                      <a:avLst/>
+                    </a:prstGeom>
+                  </pic:spPr>
+                </pic:pic>
+              </a:graphicData>
+            </a:graphic>
+          </wp:anchor>
+        </w:drawing>
+      </w:r>
+    </w:p>
+    <w:p>
+      <w:pPr>
+        <w:pStyle w:val="Normal"/>
+        <w:rPr/>
+      </w:pPr>
+      <w:r>
+        <w:rPr/>
+      </w:r>
+    </w:p>
+    <w:p>
+      <w:pPr>
+        <w:pStyle w:val="Normal"/>
+        <w:rPr/>
+      </w:pPr>
+      <w:r>
+        <w:rPr/>
+        <w:t>Nothing is signicant beyond typeT2.</w:t>
+      </w:r>
+      <w:r>
+        <w:br w:type="page"/>
+      </w:r>
+    </w:p>
+    <w:p>
+      <w:pPr>
+        <w:pStyle w:val="Heading2"/>
+        <w:numPr>
+          <w:ilvl w:val="1"/>
+          <w:numId w:val="1"/>
+        </w:numPr>
+        <w:rPr/>
+      </w:pPr>
+      <w:bookmarkStart w:id="5" w:name="rstudio_console_output3"/>
+      <w:bookmarkEnd w:id="5"/>
+      <w:r>
+        <w:rPr/>
+        <w:t>CD19pos_B220pos_MHCII</w:t>
+      </w:r>
+    </w:p>
+    <w:p>
+      <w:pPr>
+        <w:pStyle w:val="TextBody"/>
+        <w:rPr/>
+      </w:pPr>
+      <w:r>
+        <w:rPr/>
+      </w:r>
+    </w:p>
+    <w:p>
+      <w:pPr>
+        <w:pStyle w:val="TextBody"/>
+        <w:rPr/>
+      </w:pPr>
+      <w:r>
+        <w:rPr/>
+        <w:drawing>
+          <wp:anchor behindDoc="0" distT="0" distB="0" distL="0" distR="0" simplePos="0" locked="0" layoutInCell="1" allowOverlap="1" relativeHeight="26">
+            <wp:simplePos x="0" y="0"/>
+            <wp:positionH relativeFrom="column">
+              <wp:align>center</wp:align>
+            </wp:positionH>
+            <wp:positionV relativeFrom="paragraph">
+              <wp:posOffset>635</wp:posOffset>
+            </wp:positionV>
+            <wp:extent cx="6120130" cy="2679065"/>
+            <wp:effectExtent l="0" t="0" r="0" b="0"/>
+            <wp:wrapSquare wrapText="largest"/>
+            <wp:docPr id="25" name="Image11" descr=""/>
+            <wp:cNvGraphicFramePr>
+              <a:graphicFrameLocks xmlns:a="http://schemas.openxmlformats.org/drawingml/2006/main" noChangeAspect="1"/>
+            </wp:cNvGraphicFramePr>
+            <a:graphic xmlns:a="http://schemas.openxmlformats.org/drawingml/2006/main">
+              <a:graphicData uri="http://schemas.openxmlformats.org/drawingml/2006/picture">
+                <pic:pic xmlns:pic="http://schemas.openxmlformats.org/drawingml/2006/picture">
+                  <pic:nvPicPr>
+                    <pic:cNvPr id="25" name="Image11" descr=""/>
+                    <pic:cNvPicPr>
+                      <a:picLocks noChangeAspect="1" noChangeArrowheads="1"/>
+                    </pic:cNvPicPr>
+                  </pic:nvPicPr>
+                  <pic:blipFill>
+                    <a:blip r:embed="rId26"/>
+                    <a:stretch>
+                      <a:fillRect/>
+                    </a:stretch>
+                  </pic:blipFill>
+                  <pic:spPr bwMode="auto">
+                    <a:xfrm>
+                      <a:off x="0" y="0"/>
+                      <a:ext cx="6120130" cy="2679065"/>
+                    </a:xfrm>
+                    <a:prstGeom prst="rect">
+                      <a:avLst/>
+                    </a:prstGeom>
+                  </pic:spPr>
+                </pic:pic>
+              </a:graphicData>
+            </a:graphic>
+          </wp:anchor>
+        </w:drawing>
+      </w:r>
+    </w:p>
+    <w:p>
+      <w:pPr>
         <w:pStyle w:val="Heading3"/>
-        <w:spacing w:before="140" w:after="120"/>
-        <w:rPr/>
-      </w:pPr>
-      <w:r>
-        <w:rPr/>
+        <w:rPr/>
+      </w:pPr>
+      <w:r>
+        <w:rPr/>
+      </w:r>
+    </w:p>
+    <w:p>
+      <w:pPr>
+        <w:pStyle w:val="Heading3"/>
+        <w:rPr/>
+      </w:pPr>
+      <w:r>
+        <w:rPr/>
+      </w:r>
+    </w:p>
+    <w:p>
+      <w:pPr>
+        <w:pStyle w:val="Heading3"/>
+        <w:rPr/>
+      </w:pPr>
+      <w:r>
+        <w:rPr/>
+      </w:r>
+    </w:p>
+    <w:p>
+      <w:pPr>
+        <w:pStyle w:val="Heading3"/>
+        <w:rPr/>
+      </w:pPr>
+      <w:r>
+        <w:rPr/>
+      </w:r>
+    </w:p>
+    <w:p>
+      <w:pPr>
+        <w:pStyle w:val="Heading3"/>
+        <w:rPr/>
+      </w:pPr>
+      <w:r>
+        <w:rPr/>
+      </w:r>
+    </w:p>
+    <w:p>
+      <w:pPr>
+        <w:pStyle w:val="Heading3"/>
+        <w:rPr/>
+      </w:pPr>
+      <w:r>
+        <w:rPr/>
+      </w:r>
+    </w:p>
+    <w:p>
+      <w:pPr>
+        <w:pStyle w:val="Heading3"/>
+        <w:rPr/>
+      </w:pPr>
+      <w:r>
+        <w:rPr/>
+      </w:r>
+    </w:p>
+    <w:p>
+      <w:pPr>
+        <w:pStyle w:val="Heading3"/>
+        <w:rPr/>
+      </w:pPr>
+      <w:r>
+        <w:rPr/>
+      </w:r>
+    </w:p>
+    <w:p>
+      <w:pPr>
+        <w:pStyle w:val="Heading3"/>
+        <w:rPr/>
+      </w:pPr>
+      <w:r>
+        <w:rPr/>
+      </w:r>
+    </w:p>
+    <w:p>
+      <w:pPr>
+        <w:pStyle w:val="Heading3"/>
+        <w:rPr/>
+      </w:pPr>
+      <w:r>
+        <w:rPr/>
+      </w:r>
+    </w:p>
+    <w:p>
+      <w:pPr>
+        <w:pStyle w:val="Heading3"/>
+        <w:rPr/>
+      </w:pPr>
+      <w:r>
+        <w:rPr/>
+        <w:drawing>
+          <wp:anchor behindDoc="0" distT="0" distB="0" distL="0" distR="0" simplePos="0" locked="0" layoutInCell="1" allowOverlap="1" relativeHeight="27">
+            <wp:simplePos x="0" y="0"/>
+            <wp:positionH relativeFrom="column">
+              <wp:align>center</wp:align>
+            </wp:positionH>
+            <wp:positionV relativeFrom="paragraph">
+              <wp:posOffset>635</wp:posOffset>
+            </wp:positionV>
+            <wp:extent cx="4984750" cy="3949065"/>
+            <wp:effectExtent l="0" t="0" r="0" b="0"/>
+            <wp:wrapSquare wrapText="largest"/>
+            <wp:docPr id="26" name="Image12" descr=""/>
+            <wp:cNvGraphicFramePr>
+              <a:graphicFrameLocks xmlns:a="http://schemas.openxmlformats.org/drawingml/2006/main" noChangeAspect="1"/>
+            </wp:cNvGraphicFramePr>
+            <a:graphic xmlns:a="http://schemas.openxmlformats.org/drawingml/2006/main">
+              <a:graphicData uri="http://schemas.openxmlformats.org/drawingml/2006/picture">
+                <pic:pic xmlns:pic="http://schemas.openxmlformats.org/drawingml/2006/picture">
+                  <pic:nvPicPr>
+                    <pic:cNvPr id="26" name="Image12" descr=""/>
+                    <pic:cNvPicPr>
+                      <a:picLocks noChangeAspect="1" noChangeArrowheads="1"/>
+                    </pic:cNvPicPr>
+                  </pic:nvPicPr>
+                  <pic:blipFill>
+                    <a:blip r:embed="rId27"/>
+                    <a:stretch>
+                      <a:fillRect/>
+                    </a:stretch>
+                  </pic:blipFill>
+                  <pic:spPr bwMode="auto">
+                    <a:xfrm>
+                      <a:off x="0" y="0"/>
+                      <a:ext cx="4984750" cy="3949065"/>
+                    </a:xfrm>
+                    <a:prstGeom prst="rect">
+                      <a:avLst/>
+                    </a:prstGeom>
+                  </pic:spPr>
+                </pic:pic>
+              </a:graphicData>
+            </a:graphic>
+          </wp:anchor>
+        </w:drawing>
+      </w:r>
+    </w:p>
+    <w:p>
+      <w:pPr>
+        <w:pStyle w:val="Heading3"/>
+        <w:rPr/>
+      </w:pPr>
+      <w:r>
+        <w:rPr/>
+      </w:r>
+    </w:p>
+    <w:p>
+      <w:pPr>
+        <w:pStyle w:val="Heading3"/>
+        <w:rPr/>
+      </w:pPr>
+      <w:r>
+        <w:rPr/>
+      </w:r>
+    </w:p>
+    <w:p>
+      <w:pPr>
+        <w:pStyle w:val="Heading3"/>
+        <w:rPr/>
+      </w:pPr>
+      <w:r>
+        <w:rPr/>
+      </w:r>
+    </w:p>
+    <w:p>
+      <w:pPr>
+        <w:pStyle w:val="Heading3"/>
+        <w:rPr/>
+      </w:pPr>
+      <w:r>
+        <w:rPr/>
+      </w:r>
+    </w:p>
+    <w:p>
+      <w:pPr>
+        <w:pStyle w:val="Heading3"/>
+        <w:rPr/>
+      </w:pPr>
+      <w:r>
+        <w:rPr/>
+      </w:r>
+    </w:p>
+    <w:p>
+      <w:pPr>
+        <w:pStyle w:val="Heading3"/>
+        <w:rPr/>
+      </w:pPr>
+      <w:r>
+        <w:rPr/>
+      </w:r>
+    </w:p>
+    <w:p>
+      <w:pPr>
+        <w:pStyle w:val="Heading3"/>
+        <w:rPr/>
+      </w:pPr>
+      <w:r>
+        <w:rPr/>
+      </w:r>
+    </w:p>
+    <w:p>
+      <w:pPr>
+        <w:pStyle w:val="Heading3"/>
+        <w:rPr/>
+      </w:pPr>
+      <w:r>
+        <w:rPr/>
+      </w:r>
+    </w:p>
+    <w:p>
+      <w:pPr>
+        <w:pStyle w:val="Heading3"/>
+        <w:rPr/>
+      </w:pPr>
+      <w:r>
+        <w:rPr/>
+      </w:r>
+    </w:p>
+    <w:p>
+      <w:pPr>
+        <w:pStyle w:val="Heading3"/>
+        <w:rPr/>
+      </w:pPr>
+      <w:r>
+        <w:rPr/>
+      </w:r>
+    </w:p>
+    <w:p>
+      <w:pPr>
+        <w:pStyle w:val="Heading3"/>
+        <w:rPr/>
+      </w:pPr>
+      <w:r>
+        <w:rPr/>
+      </w:r>
+    </w:p>
+    <w:p>
+      <w:pPr>
+        <w:pStyle w:val="Heading3"/>
+        <w:rPr/>
+      </w:pPr>
+      <w:r>
+        <w:rPr/>
+      </w:r>
+    </w:p>
+    <w:p>
+      <w:pPr>
+        <w:pStyle w:val="Heading3"/>
+        <w:rPr/>
+      </w:pPr>
+      <w:r>
+        <w:rPr/>
+      </w:r>
+      <w:r>
+        <w:br w:type="page"/>
+      </w:r>
+    </w:p>
+    <w:p>
+      <w:pPr>
+        <w:pStyle w:val="Heading3"/>
+        <w:rPr/>
+      </w:pPr>
+      <w:r>
+        <w:rPr/>
+        <w:drawing>
+          <wp:anchor behindDoc="0" distT="0" distB="0" distL="0" distR="0" simplePos="0" locked="0" layoutInCell="1" allowOverlap="1" relativeHeight="28">
+            <wp:simplePos x="0" y="0"/>
+            <wp:positionH relativeFrom="column">
+              <wp:align>center</wp:align>
+            </wp:positionH>
+            <wp:positionV relativeFrom="paragraph">
+              <wp:posOffset>635</wp:posOffset>
+            </wp:positionV>
+            <wp:extent cx="6120130" cy="2292350"/>
+            <wp:effectExtent l="0" t="0" r="0" b="0"/>
+            <wp:wrapSquare wrapText="largest"/>
+            <wp:docPr id="27" name="Image13" descr=""/>
+            <wp:cNvGraphicFramePr>
+              <a:graphicFrameLocks xmlns:a="http://schemas.openxmlformats.org/drawingml/2006/main" noChangeAspect="1"/>
+            </wp:cNvGraphicFramePr>
+            <a:graphic xmlns:a="http://schemas.openxmlformats.org/drawingml/2006/main">
+              <a:graphicData uri="http://schemas.openxmlformats.org/drawingml/2006/picture">
+                <pic:pic xmlns:pic="http://schemas.openxmlformats.org/drawingml/2006/picture">
+                  <pic:nvPicPr>
+                    <pic:cNvPr id="27" name="Image13" descr=""/>
+                    <pic:cNvPicPr>
+                      <a:picLocks noChangeAspect="1" noChangeArrowheads="1"/>
+                    </pic:cNvPicPr>
+                  </pic:nvPicPr>
+                  <pic:blipFill>
+                    <a:blip r:embed="rId28"/>
+                    <a:stretch>
+                      <a:fillRect/>
+                    </a:stretch>
+                  </pic:blipFill>
+                  <pic:spPr bwMode="auto">
+                    <a:xfrm>
+                      <a:off x="0" y="0"/>
+                      <a:ext cx="6120130" cy="2292350"/>
+                    </a:xfrm>
+                    <a:prstGeom prst="rect">
+                      <a:avLst/>
+                    </a:prstGeom>
+                  </pic:spPr>
+                </pic:pic>
+              </a:graphicData>
+            </a:graphic>
+          </wp:anchor>
+        </w:drawing>
+      </w:r>
+    </w:p>
+    <w:p>
+      <w:pPr>
+        <w:pStyle w:val="Heading3"/>
+        <w:rPr>
+          <w:b w:val="false"/>
+          <w:b w:val="false"/>
+          <w:bCs w:val="false"/>
+        </w:rPr>
+      </w:pPr>
+      <w:r>
+        <w:rPr>
+          <w:b w:val="false"/>
+          <w:bCs w:val="false"/>
+        </w:rPr>
+        <w:t>Nothing again, except T2</w:t>
+      </w:r>
+      <w:r>
+        <w:br w:type="page"/>
+      </w:r>
+    </w:p>
+    <w:p>
+      <w:pPr>
+        <w:pStyle w:val="Heading3"/>
+        <w:rPr>
+          <w:b w:val="false"/>
+          <w:b w:val="false"/>
+          <w:bCs w:val="false"/>
+        </w:rPr>
+      </w:pPr>
+      <w:r>
+        <w:rPr>
+          <w:b w:val="false"/>
+          <w:bCs w:val="false"/>
+        </w:rPr>
+        <w:t>CD11b</w:t>
+      </w:r>
+    </w:p>
+    <w:p>
+      <w:pPr>
+        <w:pStyle w:val="Heading3"/>
+        <w:rPr>
+          <w:b w:val="false"/>
+          <w:b w:val="false"/>
+          <w:bCs w:val="false"/>
+        </w:rPr>
+      </w:pPr>
+      <w:r>
+        <w:rPr>
+          <w:b w:val="false"/>
+          <w:bCs w:val="false"/>
+        </w:rPr>
+      </w:r>
+    </w:p>
+    <w:p>
+      <w:pPr>
+        <w:pStyle w:val="Normal"/>
+        <w:rPr/>
+      </w:pPr>
+      <w:r>
+        <w:rPr/>
+        <w:drawing>
+          <wp:anchor behindDoc="0" distT="0" distB="0" distL="0" distR="0" simplePos="0" locked="0" layoutInCell="1" allowOverlap="1" relativeHeight="29">
+            <wp:simplePos x="0" y="0"/>
+            <wp:positionH relativeFrom="column">
+              <wp:align>center</wp:align>
+            </wp:positionH>
+            <wp:positionV relativeFrom="paragraph">
+              <wp:posOffset>635</wp:posOffset>
+            </wp:positionV>
+            <wp:extent cx="6120130" cy="2626360"/>
+            <wp:effectExtent l="0" t="0" r="0" b="0"/>
+            <wp:wrapSquare wrapText="largest"/>
+            <wp:docPr id="28" name="Image14" descr=""/>
+            <wp:cNvGraphicFramePr>
+              <a:graphicFrameLocks xmlns:a="http://schemas.openxmlformats.org/drawingml/2006/main" noChangeAspect="1"/>
+            </wp:cNvGraphicFramePr>
+            <a:graphic xmlns:a="http://schemas.openxmlformats.org/drawingml/2006/main">
+              <a:graphicData uri="http://schemas.openxmlformats.org/drawingml/2006/picture">
+                <pic:pic xmlns:pic="http://schemas.openxmlformats.org/drawingml/2006/picture">
+                  <pic:nvPicPr>
+                    <pic:cNvPr id="28" name="Image14" descr=""/>
+                    <pic:cNvPicPr>
+                      <a:picLocks noChangeAspect="1" noChangeArrowheads="1"/>
+                    </pic:cNvPicPr>
+                  </pic:nvPicPr>
+                  <pic:blipFill>
+                    <a:blip r:embed="rId29"/>
+                    <a:stretch>
+                      <a:fillRect/>
+                    </a:stretch>
+                  </pic:blipFill>
+                  <pic:spPr bwMode="auto">
+                    <a:xfrm>
+                      <a:off x="0" y="0"/>
+                      <a:ext cx="6120130" cy="2626360"/>
+                    </a:xfrm>
+                    <a:prstGeom prst="rect">
+                      <a:avLst/>
+                    </a:prstGeom>
+                  </pic:spPr>
+                </pic:pic>
+              </a:graphicData>
+            </a:graphic>
+          </wp:anchor>
+        </w:drawing>
+        <w:drawing>
+          <wp:anchor behindDoc="0" distT="0" distB="0" distL="0" distR="0" simplePos="0" locked="0" layoutInCell="1" allowOverlap="1" relativeHeight="30">
+            <wp:simplePos x="0" y="0"/>
+            <wp:positionH relativeFrom="column">
+              <wp:align>center</wp:align>
+            </wp:positionH>
+            <wp:positionV relativeFrom="paragraph">
+              <wp:posOffset>635</wp:posOffset>
+            </wp:positionV>
+            <wp:extent cx="6120130" cy="5201920"/>
+            <wp:effectExtent l="0" t="0" r="0" b="0"/>
+            <wp:wrapSquare wrapText="largest"/>
+            <wp:docPr id="29" name="Image15" descr=""/>
+            <wp:cNvGraphicFramePr>
+              <a:graphicFrameLocks xmlns:a="http://schemas.openxmlformats.org/drawingml/2006/main" noChangeAspect="1"/>
+            </wp:cNvGraphicFramePr>
+            <a:graphic xmlns:a="http://schemas.openxmlformats.org/drawingml/2006/main">
+              <a:graphicData uri="http://schemas.openxmlformats.org/drawingml/2006/picture">
+                <pic:pic xmlns:pic="http://schemas.openxmlformats.org/drawingml/2006/picture">
+                  <pic:nvPicPr>
+                    <pic:cNvPr id="29" name="Image15" descr=""/>
+                    <pic:cNvPicPr>
+                      <a:picLocks noChangeAspect="1" noChangeArrowheads="1"/>
+                    </pic:cNvPicPr>
+                  </pic:nvPicPr>
+                  <pic:blipFill>
+                    <a:blip r:embed="rId30"/>
+                    <a:stretch>
+                      <a:fillRect/>
+                    </a:stretch>
+                  </pic:blipFill>
+                  <pic:spPr bwMode="auto">
+                    <a:xfrm>
+                      <a:off x="0" y="0"/>
+                      <a:ext cx="6120130" cy="5201920"/>
+                    </a:xfrm>
+                    <a:prstGeom prst="rect">
+                      <a:avLst/>
+                    </a:prstGeom>
+                  </pic:spPr>
+                </pic:pic>
+              </a:graphicData>
+            </a:graphic>
+          </wp:anchor>
+        </w:drawing>
+      </w:r>
+    </w:p>
+    <w:p>
+      <w:pPr>
+        <w:pStyle w:val="Normal"/>
+        <w:rPr/>
+      </w:pPr>
+      <w:r>
+        <w:rPr/>
+      </w:r>
+    </w:p>
+    <w:p>
+      <w:pPr>
+        <w:pStyle w:val="Normal"/>
+        <w:rPr/>
+      </w:pPr>
+      <w:r>
+        <w:rPr/>
+      </w:r>
+    </w:p>
+    <w:p>
+      <w:pPr>
+        <w:pStyle w:val="Normal"/>
+        <w:rPr/>
+      </w:pPr>
+      <w:r>
+        <w:rPr/>
+      </w:r>
+    </w:p>
+    <w:p>
+      <w:pPr>
+        <w:pStyle w:val="Normal"/>
+        <w:rPr/>
+      </w:pPr>
+      <w:r>
+        <w:rPr/>
+      </w:r>
+      <w:r>
+        <w:br w:type="page"/>
+      </w:r>
+    </w:p>
+    <w:p>
+      <w:pPr>
+        <w:pStyle w:val="Normal"/>
+        <w:rPr/>
+      </w:pPr>
+      <w:r>
+        <w:rPr/>
+        <w:drawing>
+          <wp:anchor behindDoc="0" distT="0" distB="0" distL="0" distR="0" simplePos="0" locked="0" layoutInCell="1" allowOverlap="1" relativeHeight="31">
+            <wp:simplePos x="0" y="0"/>
+            <wp:positionH relativeFrom="column">
+              <wp:align>center</wp:align>
+            </wp:positionH>
+            <wp:positionV relativeFrom="paragraph">
+              <wp:posOffset>635</wp:posOffset>
+            </wp:positionV>
+            <wp:extent cx="6048375" cy="2190750"/>
+            <wp:effectExtent l="0" t="0" r="0" b="0"/>
+            <wp:wrapSquare wrapText="largest"/>
+            <wp:docPr id="30" name="Image16" descr=""/>
+            <wp:cNvGraphicFramePr>
+              <a:graphicFrameLocks xmlns:a="http://schemas.openxmlformats.org/drawingml/2006/main" noChangeAspect="1"/>
+            </wp:cNvGraphicFramePr>
+            <a:graphic xmlns:a="http://schemas.openxmlformats.org/drawingml/2006/main">
+              <a:graphicData uri="http://schemas.openxmlformats.org/drawingml/2006/picture">
+                <pic:pic xmlns:pic="http://schemas.openxmlformats.org/drawingml/2006/picture">
+                  <pic:nvPicPr>
+                    <pic:cNvPr id="30" name="Image16" descr=""/>
+                    <pic:cNvPicPr>
+                      <a:picLocks noChangeAspect="1" noChangeArrowheads="1"/>
+                    </pic:cNvPicPr>
+                  </pic:nvPicPr>
+                  <pic:blipFill>
+                    <a:blip r:embed="rId31"/>
+                    <a:stretch>
+                      <a:fillRect/>
+                    </a:stretch>
+                  </pic:blipFill>
+                  <pic:spPr bwMode="auto">
+                    <a:xfrm>
+                      <a:off x="0" y="0"/>
+                      <a:ext cx="6048375" cy="2190750"/>
+                    </a:xfrm>
+                    <a:prstGeom prst="rect">
+                      <a:avLst/>
+                    </a:prstGeom>
+                  </pic:spPr>
+                </pic:pic>
+              </a:graphicData>
+            </a:graphic>
+          </wp:anchor>
+        </w:drawing>
+      </w:r>
+    </w:p>
+    <w:p>
+      <w:pPr>
+        <w:pStyle w:val="Normal"/>
+        <w:rPr/>
+      </w:pPr>
+      <w:r>
+        <w:rPr/>
+      </w:r>
+    </w:p>
+    <w:p>
+      <w:pPr>
+        <w:pStyle w:val="Normal"/>
+        <w:rPr/>
+      </w:pPr>
+      <w:r>
+        <w:rPr/>
+      </w:r>
+    </w:p>
+    <w:p>
+      <w:pPr>
+        <w:pStyle w:val="Normal"/>
+        <w:rPr/>
+      </w:pPr>
+      <w:r>
+        <w:rPr/>
+        <w:t>T2 and period2 are lower. Nothing else</w:t>
       </w:r>
     </w:p>
     <w:sectPr>
@@ -4924,6 +5942,107 @@
     </w:sectPr>
   </w:body>
 </w:document>
+</file>
+
+<file path=word/numbering.xml><?xml version="1.0" encoding="utf-8"?>
+<w:numbering xmlns:w="http://schemas.openxmlformats.org/wordprocessingml/2006/main" xmlns:o="urn:schemas-microsoft-com:office:office" xmlns:r="http://schemas.openxmlformats.org/officeDocument/2006/relationships" xmlns:v="urn:schemas-microsoft-com:vml">
+  <w:abstractNum w:abstractNumId="1">
+    <w:lvl w:ilvl="0">
+      <w:start w:val="1"/>
+      <w:numFmt w:val="none"/>
+      <w:suff w:val="nothing"/>
+      <w:lvlText w:val=""/>
+      <w:lvlJc w:val="left"/>
+      <w:pPr>
+        <w:ind w:left="0" w:hanging="0"/>
+      </w:pPr>
+    </w:lvl>
+    <w:lvl w:ilvl="1">
+      <w:start w:val="1"/>
+      <w:pStyle w:val="Heading2"/>
+      <w:numFmt w:val="none"/>
+      <w:suff w:val="nothing"/>
+      <w:lvlText w:val=""/>
+      <w:lvlJc w:val="left"/>
+      <w:pPr>
+        <w:ind w:left="0" w:hanging="0"/>
+      </w:pPr>
+    </w:lvl>
+    <w:lvl w:ilvl="2">
+      <w:start w:val="1"/>
+      <w:numFmt w:val="none"/>
+      <w:suff w:val="nothing"/>
+      <w:lvlText w:val=""/>
+      <w:lvlJc w:val="left"/>
+      <w:pPr>
+        <w:ind w:left="0" w:hanging="0"/>
+      </w:pPr>
+    </w:lvl>
+    <w:lvl w:ilvl="3">
+      <w:start w:val="1"/>
+      <w:numFmt w:val="none"/>
+      <w:suff w:val="nothing"/>
+      <w:lvlText w:val=""/>
+      <w:lvlJc w:val="left"/>
+      <w:pPr>
+        <w:ind w:left="0" w:hanging="0"/>
+      </w:pPr>
+    </w:lvl>
+    <w:lvl w:ilvl="4">
+      <w:start w:val="1"/>
+      <w:numFmt w:val="none"/>
+      <w:suff w:val="nothing"/>
+      <w:lvlText w:val=""/>
+      <w:lvlJc w:val="left"/>
+      <w:pPr>
+        <w:ind w:left="0" w:hanging="0"/>
+      </w:pPr>
+    </w:lvl>
+    <w:lvl w:ilvl="5">
+      <w:start w:val="1"/>
+      <w:numFmt w:val="none"/>
+      <w:suff w:val="nothing"/>
+      <w:lvlText w:val=""/>
+      <w:lvlJc w:val="left"/>
+      <w:pPr>
+        <w:ind w:left="0" w:hanging="0"/>
+      </w:pPr>
+    </w:lvl>
+    <w:lvl w:ilvl="6">
+      <w:start w:val="1"/>
+      <w:numFmt w:val="none"/>
+      <w:suff w:val="nothing"/>
+      <w:lvlText w:val=""/>
+      <w:lvlJc w:val="left"/>
+      <w:pPr>
+        <w:ind w:left="0" w:hanging="0"/>
+      </w:pPr>
+    </w:lvl>
+    <w:lvl w:ilvl="7">
+      <w:start w:val="1"/>
+      <w:numFmt w:val="none"/>
+      <w:suff w:val="nothing"/>
+      <w:lvlText w:val=""/>
+      <w:lvlJc w:val="left"/>
+      <w:pPr>
+        <w:ind w:left="0" w:hanging="0"/>
+      </w:pPr>
+    </w:lvl>
+    <w:lvl w:ilvl="8">
+      <w:start w:val="1"/>
+      <w:numFmt w:val="none"/>
+      <w:suff w:val="nothing"/>
+      <w:lvlText w:val=""/>
+      <w:lvlJc w:val="left"/>
+      <w:pPr>
+        <w:ind w:left="0" w:hanging="0"/>
+      </w:pPr>
+    </w:lvl>
+  </w:abstractNum>
+  <w:num w:numId="1">
+    <w:abstractNumId w:val="1"/>
+  </w:num>
+</w:numbering>
 </file>
 
 <file path=word/styles.xml><?xml version="1.0" encoding="utf-8"?>
@@ -5333,6 +6452,26 @@
       <w:sz w:val="24"/>
       <w:szCs w:val="24"/>
       <w:lang w:val="en-NZ" w:eastAsia="zh-CN" w:bidi="hi-IN"/>
+    </w:rPr>
+  </w:style>
+  <w:style w:type="paragraph" w:styleId="Heading2">
+    <w:name w:val="Heading 2"/>
+    <w:basedOn w:val="Heading"/>
+    <w:next w:val="TextBody"/>
+    <w:qFormat/>
+    <w:pPr>
+      <w:numPr>
+        <w:ilvl w:val="1"/>
+        <w:numId w:val="1"/>
+      </w:numPr>
+      <w:spacing w:before="200" w:after="120"/>
+      <w:outlineLvl w:val="1"/>
+    </w:pPr>
+    <w:rPr>
+      <w:b/>
+      <w:bCs/>
+      <w:sz w:val="32"/>
+      <w:szCs w:val="32"/>
     </w:rPr>
   </w:style>
   <w:style w:type="paragraph" w:styleId="Heading3">

</xml_diff>